<commit_message>
pva klaar en interview verbeterd
</commit_message>
<xml_diff>
--- a/Documentatie/Kerntaak-1/1.1.1_Interview/2017-04-17_Interview_V1.0.docx
+++ b/Documentatie/Kerntaak-1/1.1.1_Interview/2017-04-17_Interview_V1.0.docx
@@ -1,12 +1,12 @@
 
 <file path=word/document.xml><?xml version="1.0" encoding="utf-8"?>
-<w:document xmlns:wpc="http://schemas.microsoft.com/office/word/2010/wordprocessingCanvas" xmlns:cx="http://schemas.microsoft.com/office/drawing/2014/chartex" xmlns:cx1="http://schemas.microsoft.com/office/drawing/2015/9/8/chartex" xmlns:cx2="http://schemas.microsoft.com/office/drawing/2015/10/21/chartex" xmlns:cx3="http://schemas.microsoft.com/office/drawing/2016/5/9/chartex" xmlns:cx4="http://schemas.microsoft.com/office/drawing/2016/5/10/chartex" xmlns:cx5="http://schemas.microsoft.com/office/drawing/2016/5/11/chartex" xmlns:mc="http://schemas.openxmlformats.org/markup-compatibility/2006" xmlns:o="urn:schemas-microsoft-com:office:office" xmlns:r="http://schemas.openxmlformats.org/officeDocument/2006/relationships" xmlns:m="http://schemas.openxmlformats.org/officeDocument/2006/math" xmlns:v="urn:schemas-microsoft-com:vml" xmlns:wp14="http://schemas.microsoft.com/office/word/2010/wordprocessingDrawing" xmlns:wp="http://schemas.openxmlformats.org/drawingml/2006/wordprocessingDrawing" xmlns:w10="urn:schemas-microsoft-com:office:word" xmlns:w="http://schemas.openxmlformats.org/wordprocessingml/2006/main" xmlns:w14="http://schemas.microsoft.com/office/word/2010/wordml" xmlns:w15="http://schemas.microsoft.com/office/word/2012/wordml" xmlns:w16se="http://schemas.microsoft.com/office/word/2015/wordml/symex" xmlns:wpg="http://schemas.microsoft.com/office/word/2010/wordprocessingGroup" xmlns:wpi="http://schemas.microsoft.com/office/word/2010/wordprocessingInk" xmlns:wne="http://schemas.microsoft.com/office/word/2006/wordml" xmlns:wps="http://schemas.microsoft.com/office/word/2010/wordprocessingShape" mc:Ignorable="w14 w15 w16se wp14">
+<w:document xmlns:wpc="http://schemas.microsoft.com/office/word/2010/wordprocessingCanvas" xmlns:mc="http://schemas.openxmlformats.org/markup-compatibility/2006" xmlns:o="urn:schemas-microsoft-com:office:office" xmlns:r="http://schemas.openxmlformats.org/officeDocument/2006/relationships" xmlns:m="http://schemas.openxmlformats.org/officeDocument/2006/math" xmlns:v="urn:schemas-microsoft-com:vml" xmlns:wp14="http://schemas.microsoft.com/office/word/2010/wordprocessingDrawing" xmlns:wp="http://schemas.openxmlformats.org/drawingml/2006/wordprocessingDrawing" xmlns:w10="urn:schemas-microsoft-com:office:word" xmlns:w="http://schemas.openxmlformats.org/wordprocessingml/2006/main" xmlns:w14="http://schemas.microsoft.com/office/word/2010/wordml" xmlns:w15="http://schemas.microsoft.com/office/word/2012/wordml" xmlns:wpg="http://schemas.microsoft.com/office/word/2010/wordprocessingGroup" xmlns:wpi="http://schemas.microsoft.com/office/word/2010/wordprocessingInk" xmlns:wne="http://schemas.microsoft.com/office/word/2006/wordml" xmlns:wps="http://schemas.microsoft.com/office/word/2010/wordprocessingShape" mc:Ignorable="w14 w15 wp14">
   <w:body>
     <w:p>
       <w:r>
         <w:rPr>
           <w:noProof/>
-          <w:lang w:val="en-GB" w:eastAsia="en-GB"/>
+          <w:lang w:eastAsia="nl-NL"/>
         </w:rPr>
         <mc:AlternateContent>
           <mc:Choice Requires="wps">
@@ -60,7 +60,7 @@
                         <w:txbxContent>
                           <w:p>
                             <w:pPr>
-                              <w:pStyle w:val="Geenafstand"/>
+                              <w:pStyle w:val="NoSpacing"/>
                               <w:spacing w:before="40" w:after="560" w:line="216" w:lineRule="auto"/>
                               <w:rPr>
                                 <w:color w:val="5B9BD5" w:themeColor="accent1"/>
@@ -116,7 +116,7 @@
                             <w:sdtContent>
                               <w:p>
                                 <w:pPr>
-                                  <w:pStyle w:val="Geenafstand"/>
+                                  <w:pStyle w:val="NoSpacing"/>
                                   <w:spacing w:before="40" w:after="40"/>
                                   <w:rPr>
                                     <w:caps/>
@@ -157,7 +157,7 @@
                             <w:sdtContent>
                               <w:p>
                                 <w:pPr>
-                                  <w:pStyle w:val="Geenafstand"/>
+                                  <w:pStyle w:val="NoSpacing"/>
                                   <w:spacing w:before="80" w:after="40"/>
                                   <w:rPr>
                                     <w:caps/>
@@ -198,7 +198,7 @@
               </wp:anchor>
             </w:drawing>
           </mc:Choice>
-          <mc:Fallback>
+          <mc:Fallback xmlns:w16se="http://schemas.microsoft.com/office/word/2015/wordml/symex" xmlns:cx5="http://schemas.microsoft.com/office/drawing/2016/5/11/chartex" xmlns:cx4="http://schemas.microsoft.com/office/drawing/2016/5/10/chartex" xmlns:cx3="http://schemas.microsoft.com/office/drawing/2016/5/9/chartex" xmlns:cx2="http://schemas.microsoft.com/office/drawing/2015/10/21/chartex" xmlns:cx1="http://schemas.microsoft.com/office/drawing/2015/9/8/chartex" xmlns:cx="http://schemas.microsoft.com/office/drawing/2014/chartex">
             <w:pict>
               <v:shapetype w14:anchorId="27B7B80F" id="_x0000_t202" coordsize="21600,21600" o:spt="202" path="m,l,21600r21600,l21600,xe">
                 <v:stroke joinstyle="miter"/>
@@ -338,7 +338,7 @@
       <w:r>
         <w:rPr>
           <w:noProof/>
-          <w:lang w:val="en-GB" w:eastAsia="en-GB"/>
+          <w:lang w:eastAsia="nl-NL"/>
         </w:rPr>
         <mc:AlternateContent>
           <mc:Choice Requires="wps">
@@ -480,7 +480,7 @@
               </wp:anchor>
             </w:drawing>
           </mc:Choice>
-          <mc:Fallback>
+          <mc:Fallback xmlns:w16se="http://schemas.microsoft.com/office/word/2015/wordml/symex" xmlns:cx5="http://schemas.microsoft.com/office/drawing/2016/5/11/chartex" xmlns:cx4="http://schemas.microsoft.com/office/drawing/2016/5/10/chartex" xmlns:cx3="http://schemas.microsoft.com/office/drawing/2016/5/9/chartex" xmlns:cx2="http://schemas.microsoft.com/office/drawing/2015/10/21/chartex" xmlns:cx1="http://schemas.microsoft.com/office/drawing/2015/9/8/chartex" xmlns:cx="http://schemas.microsoft.com/office/drawing/2014/chartex">
             <w:pict>
               <v:shape w14:anchorId="45C947EB" id="Tekstvak 1" o:spid="_x0000_s1027" type="#_x0000_t202" style="position:absolute;margin-left:31.15pt;margin-top:417.45pt;width:289.2pt;height:49.8pt;z-index:-251655168;visibility:visible;mso-wrap-style:square;mso-width-percent:0;mso-height-percent:0;mso-wrap-distance-left:9pt;mso-wrap-distance-top:0;mso-wrap-distance-right:9pt;mso-wrap-distance-bottom:0;mso-position-horizontal:absolute;mso-position-horizontal-relative:margin;mso-position-vertical:absolute;mso-position-vertical-relative:text;mso-width-percent:0;mso-height-percent:0;mso-width-relative:margin;mso-height-relative:margin;v-text-anchor:top" o:gfxdata="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" fillcolor="white [3212]" strokecolor="white [3212]" strokeweight=".5pt">
                 <v:textbox>
@@ -569,7 +569,7 @@
       <w:r>
         <w:rPr>
           <w:noProof/>
-          <w:lang w:val="en-GB" w:eastAsia="en-GB"/>
+          <w:lang w:eastAsia="nl-NL"/>
         </w:rPr>
         <mc:AlternateContent>
           <mc:Choice Requires="wps">
@@ -655,7 +655,7 @@
                             <w:sdtContent>
                               <w:p>
                                 <w:pPr>
-                                  <w:pStyle w:val="Geenafstand"/>
+                                  <w:pStyle w:val="NoSpacing"/>
                                   <w:jc w:val="right"/>
                                   <w:rPr>
                                     <w:color w:val="FFFFFF" w:themeColor="background1"/>
@@ -693,7 +693,7 @@
               </wp:anchor>
             </w:drawing>
           </mc:Choice>
-          <mc:Fallback>
+          <mc:Fallback xmlns:w16se="http://schemas.microsoft.com/office/word/2015/wordml/symex" xmlns:cx5="http://schemas.microsoft.com/office/drawing/2016/5/11/chartex" xmlns:cx4="http://schemas.microsoft.com/office/drawing/2016/5/10/chartex" xmlns:cx3="http://schemas.microsoft.com/office/drawing/2016/5/9/chartex" xmlns:cx2="http://schemas.microsoft.com/office/drawing/2015/10/21/chartex" xmlns:cx1="http://schemas.microsoft.com/office/drawing/2015/9/8/chartex" xmlns:cx="http://schemas.microsoft.com/office/drawing/2014/chartex">
             <w:pict>
               <v:rect w14:anchorId="7CE94540" id="Rechthoek 132" o:spid="_x0000_s1028" style="position:absolute;margin-left:-4.4pt;margin-top:0;width:46.8pt;height:77.75pt;z-index:251659264;visibility:visible;mso-wrap-style:square;mso-width-percent:76;mso-height-percent:98;mso-top-percent:23;mso-wrap-distance-left:9pt;mso-wrap-distance-top:0;mso-wrap-distance-right:9pt;mso-wrap-distance-bottom:0;mso-position-horizontal:right;mso-position-horizontal-relative:margin;mso-position-vertical-relative:page;mso-width-percent:76;mso-height-percent:98;mso-top-percent:23;mso-width-relative:page;mso-height-relative:page;v-text-anchor:bottom" o:gfxdata="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" fillcolor="#5b9bd5 [3204]" stroked="f" strokeweight="1pt">
                 <v:path arrowok="t"/>
@@ -753,7 +753,7 @@
     </w:p>
     <w:p>
       <w:pPr>
-        <w:pStyle w:val="Kopvaninhoudsopgave"/>
+        <w:pStyle w:val="TOCHeading"/>
         <w:rPr>
           <w:rFonts w:ascii="Arial" w:eastAsiaTheme="minorHAnsi" w:hAnsi="Arial" w:cstheme="minorBidi"/>
           <w:color w:val="auto"/>
@@ -798,7 +798,7 @@
       <w:sdtContent>
         <w:p>
           <w:pPr>
-            <w:pStyle w:val="Kopvaninhoudsopgave"/>
+            <w:pStyle w:val="TOCHeading"/>
           </w:pPr>
           <w:r>
             <w:rPr>
@@ -809,7 +809,7 @@
         </w:p>
         <w:p>
           <w:pPr>
-            <w:pStyle w:val="Inhopg1"/>
+            <w:pStyle w:val="TOC1"/>
             <w:tabs>
               <w:tab w:val="right" w:leader="dot" w:pos="9062"/>
             </w:tabs>
@@ -888,7 +888,7 @@
         </w:p>
         <w:p>
           <w:pPr>
-            <w:pStyle w:val="Inhopg1"/>
+            <w:pStyle w:val="TOC1"/>
             <w:tabs>
               <w:tab w:val="right" w:leader="dot" w:pos="9062"/>
             </w:tabs>
@@ -958,7 +958,7 @@
         </w:p>
         <w:p>
           <w:pPr>
-            <w:pStyle w:val="Inhopg1"/>
+            <w:pStyle w:val="TOC1"/>
             <w:tabs>
               <w:tab w:val="right" w:leader="dot" w:pos="9062"/>
             </w:tabs>
@@ -1028,7 +1028,7 @@
         </w:p>
         <w:p>
           <w:pPr>
-            <w:pStyle w:val="Inhopg1"/>
+            <w:pStyle w:val="TOC1"/>
             <w:tabs>
               <w:tab w:val="right" w:leader="dot" w:pos="9062"/>
             </w:tabs>
@@ -1098,7 +1098,7 @@
         </w:p>
         <w:p>
           <w:pPr>
-            <w:pStyle w:val="Inhopg1"/>
+            <w:pStyle w:val="TOC1"/>
             <w:tabs>
               <w:tab w:val="right" w:leader="dot" w:pos="9062"/>
             </w:tabs>
@@ -1185,7 +1185,7 @@
     </w:p>
     <w:p>
       <w:pPr>
-        <w:pStyle w:val="Kop1"/>
+        <w:pStyle w:val="Heading1"/>
       </w:pPr>
       <w:bookmarkStart w:id="0" w:name="_Toc480270557"/>
       <w:r>
@@ -1196,11 +1196,7 @@
     </w:p>
     <w:p>
       <w:r>
-        <w:t xml:space="preserve">In dit </w:t>
-      </w:r>
-      <w:bookmarkStart w:id="1" w:name="_GoBack"/>
-      <w:r>
-        <w:t xml:space="preserve">document wordt er beschreven hoe het interview met </w:t>
+        <w:t xml:space="preserve">In dit document wordt er beschreven hoe het interview met </w:t>
       </w:r>
       <w:r>
         <w:t>WebSentiment</w:t>
@@ -1224,11 +1220,7 @@
         <w:t>erachter</w:t>
       </w:r>
       <w:r>
-        <w:t xml:space="preserve"> zitten en wat ze willen bereiken met dit pro</w:t>
-      </w:r>
-      <w:bookmarkEnd w:id="1"/>
-      <w:r>
-        <w:t xml:space="preserve">ject. </w:t>
+        <w:t xml:space="preserve"> zitten en wat ze willen bereiken met dit project. </w:t>
       </w:r>
     </w:p>
     <w:p>
@@ -1238,207 +1230,186 @@
     </w:p>
     <w:p>
       <w:pPr>
-        <w:pStyle w:val="Kop1"/>
+        <w:pStyle w:val="Heading1"/>
       </w:pPr>
-      <w:bookmarkStart w:id="2" w:name="_Toc480270558"/>
+      <w:bookmarkStart w:id="1" w:name="_Toc480270558"/>
       <w:r>
         <w:lastRenderedPageBreak/>
         <w:t>Voorwoord</w:t>
       </w:r>
+      <w:bookmarkEnd w:id="1"/>
+    </w:p>
+    <w:p>
+      <w:r>
+        <w:t>Op 08-0</w:t>
+      </w:r>
+      <w:r>
+        <w:t>4</w:t>
+      </w:r>
+      <w:r>
+        <w:t xml:space="preserve">-2017 zijn Tarik Hacialiogullari en Santino Bonora naar </w:t>
+      </w:r>
+      <w:proofErr w:type="spellStart"/>
+      <w:r>
+        <w:t>WebSentiment</w:t>
+      </w:r>
+      <w:proofErr w:type="spellEnd"/>
+      <w:r>
+        <w:t xml:space="preserve"> gegaan om te pitchen. Dit zodat </w:t>
+      </w:r>
+      <w:r>
+        <w:t>wij weten wat voor app de klant wil</w:t>
+      </w:r>
+      <w:r>
+        <w:t>,</w:t>
+      </w:r>
+      <w:r>
+        <w:t xml:space="preserve"> en ook om te weten wat deze app allemaal</w:t>
+      </w:r>
+      <w:r>
+        <w:t xml:space="preserve"> k</w:t>
+      </w:r>
+      <w:r>
+        <w:t>an doen</w:t>
+      </w:r>
+      <w:r>
+        <w:t>.</w:t>
+      </w:r>
+    </w:p>
+    <w:p/>
+    <w:p>
+      <w:pPr>
+        <w:pStyle w:val="Heading1"/>
+      </w:pPr>
+      <w:bookmarkStart w:id="2" w:name="_Toc480270559"/>
+      <w:r>
+        <w:t>Introductie</w:t>
+      </w:r>
       <w:bookmarkEnd w:id="2"/>
     </w:p>
     <w:p>
       <w:r>
-        <w:t>Op 08-0</w:t>
-      </w:r>
-      <w:r>
-        <w:t>4</w:t>
-      </w:r>
-      <w:r>
-        <w:t xml:space="preserve">-2017 zijn Tarik Hacialiogullari en </w:t>
-      </w:r>
-      <w:proofErr w:type="spellStart"/>
+        <w:t xml:space="preserve">Onderwerp: </w:t>
+      </w:r>
+      <w:r>
+        <w:t>WebSentiment</w:t>
+      </w:r>
+      <w:r>
+        <w:t xml:space="preserve"> App</w:t>
+      </w:r>
+      <w:r>
+        <w:br/>
+      </w:r>
+      <w:r>
+        <w:t>Geïnterviewde pe</w:t>
+      </w:r>
+      <w:r>
+        <w:t>rsoon</w:t>
+      </w:r>
+      <w:r>
+        <w:t xml:space="preserve">: </w:t>
+      </w:r>
+      <w:r>
+        <w:t>Nigel Servering</w:t>
+      </w:r>
+    </w:p>
+    <w:p>
+      <w:r>
+        <w:t xml:space="preserve">Locatie: </w:t>
+      </w:r>
+      <w:r>
+        <w:t>Bredaseweg 106, 4902 NS</w:t>
+      </w:r>
+      <w:r>
+        <w:t xml:space="preserve"> Oosterhout</w:t>
+      </w:r>
+    </w:p>
+    <w:p>
+      <w:r>
+        <w:t xml:space="preserve">Datum van </w:t>
+      </w:r>
+      <w:r>
+        <w:t>het plaatsgevonden interview: 17-04</w:t>
+      </w:r>
+      <w:r>
+        <w:t>-2017</w:t>
+      </w:r>
+    </w:p>
+    <w:p/>
+    <w:p>
+      <w:r>
+        <w:t>Hallo, ik ben</w:t>
+      </w:r>
+      <w:r>
+        <w:t xml:space="preserve"> Tarik Hacialiogullari </w:t>
+      </w:r>
+      <w:r>
+        <w:t xml:space="preserve">een student van de opleiding </w:t>
+      </w:r>
+      <w:r>
+        <w:t>Applicatie Ontwikkeling</w:t>
+      </w:r>
+      <w:r>
+        <w:t xml:space="preserve"> die ik volg op </w:t>
+      </w:r>
+      <w:r>
+        <w:t>het</w:t>
+      </w:r>
+      <w:r>
+        <w:t xml:space="preserve"> </w:t>
+      </w:r>
+      <w:r>
+        <w:t>Radius</w:t>
+      </w:r>
+      <w:r>
+        <w:t xml:space="preserve"> </w:t>
+      </w:r>
+      <w:r>
+        <w:t>College</w:t>
+      </w:r>
+      <w:r>
+        <w:t xml:space="preserve"> in </w:t>
+      </w:r>
+      <w:r>
+        <w:t>Breda,</w:t>
+      </w:r>
+      <w:r>
+        <w:t xml:space="preserve"> en dit is </w:t>
+      </w:r>
       <w:r>
         <w:t>Santino</w:t>
       </w:r>
-      <w:proofErr w:type="spellEnd"/>
-      <w:r>
-        <w:t xml:space="preserve"> </w:t>
-      </w:r>
-      <w:proofErr w:type="spellStart"/>
-      <w:r>
-        <w:t>Bonora</w:t>
-      </w:r>
-      <w:proofErr w:type="spellEnd"/>
-      <w:r>
-        <w:t xml:space="preserve"> naar </w:t>
-      </w:r>
-      <w:r>
-        <w:t>WebSentiment</w:t>
-      </w:r>
-      <w:r>
-        <w:t xml:space="preserve"> gegaan om te pitchen. Dit zodat </w:t>
-      </w:r>
-      <w:r>
-        <w:t>wij weten wat voor app de klant wil</w:t>
-      </w:r>
-      <w:r>
-        <w:t>,</w:t>
-      </w:r>
-      <w:r>
-        <w:t xml:space="preserve"> en ook om te weten wat deze app allemaal</w:t>
-      </w:r>
-      <w:r>
-        <w:t xml:space="preserve"> k</w:t>
-      </w:r>
-      <w:r>
-        <w:t>an doen</w:t>
-      </w:r>
-      <w:r>
-        <w:t>.</w:t>
-      </w:r>
-    </w:p>
-    <w:p/>
+      <w:r>
+        <w:t xml:space="preserve"> Bonora</w:t>
+      </w:r>
+      <w:r>
+        <w:t xml:space="preserve"> mijn klasgenoot</w:t>
+      </w:r>
+      <w:r>
+        <w:t xml:space="preserve"> en projectpartner</w:t>
+      </w:r>
+      <w:r>
+        <w:t xml:space="preserve">. Ik hoop na dit interview </w:t>
+      </w:r>
+      <w:r>
+        <w:t xml:space="preserve">een heleboel te weten over de gedachtegang van hoe u uw app wilt hebben. </w:t>
+      </w:r>
+      <w:r>
+        <w:t xml:space="preserve">Ik ga deze informatie proberen te krijgen door u </w:t>
+      </w:r>
+      <w:r>
+        <w:t xml:space="preserve">een aantal vragen te stellen. </w:t>
+      </w:r>
+    </w:p>
     <w:p>
       <w:pPr>
-        <w:pStyle w:val="Kop1"/>
+        <w:pStyle w:val="Heading1"/>
       </w:pPr>
-      <w:bookmarkStart w:id="3" w:name="_Toc480270559"/>
-      <w:r>
-        <w:t>Introductie</w:t>
-      </w:r>
-      <w:bookmarkEnd w:id="3"/>
-    </w:p>
-    <w:p>
-      <w:r>
-        <w:t xml:space="preserve">Onderwerp: </w:t>
-      </w:r>
-      <w:r>
-        <w:t>WebSentiment</w:t>
-      </w:r>
-      <w:r>
-        <w:t xml:space="preserve"> App</w:t>
-      </w:r>
-      <w:r>
-        <w:br/>
-      </w:r>
-      <w:r>
-        <w:t>Geïnterviewde pe</w:t>
-      </w:r>
-      <w:r>
-        <w:t>rsoon</w:t>
-      </w:r>
-      <w:r>
-        <w:t xml:space="preserve">: </w:t>
-      </w:r>
-      <w:r>
-        <w:t>Nigel Servering</w:t>
-      </w:r>
-    </w:p>
-    <w:p>
-      <w:r>
-        <w:t xml:space="preserve">Locatie: </w:t>
-      </w:r>
-      <w:r>
-        <w:t>Bredaseweg 106, 4902 NS</w:t>
-      </w:r>
-      <w:r>
-        <w:t xml:space="preserve"> Oosterhout</w:t>
-      </w:r>
-    </w:p>
-    <w:p>
-      <w:r>
-        <w:t xml:space="preserve">Datum van </w:t>
-      </w:r>
-      <w:r>
-        <w:t>het plaatsgevonden interview: 17-04</w:t>
-      </w:r>
-      <w:r>
-        <w:t>-2017</w:t>
-      </w:r>
-    </w:p>
-    <w:p/>
-    <w:p>
-      <w:r>
-        <w:t>Hallo, ik ben</w:t>
-      </w:r>
-      <w:r>
-        <w:t xml:space="preserve"> Tarik Hacialiogullari </w:t>
-      </w:r>
-      <w:r>
-        <w:t xml:space="preserve">een student van de opleiding </w:t>
-      </w:r>
-      <w:r>
-        <w:t>Applicatie Ontwikkeling</w:t>
-      </w:r>
-      <w:r>
-        <w:t xml:space="preserve"> die ik volg op </w:t>
-      </w:r>
-      <w:r>
-        <w:t>het</w:t>
-      </w:r>
-      <w:r>
-        <w:t xml:space="preserve"> </w:t>
-      </w:r>
-      <w:r>
-        <w:t>Radius</w:t>
-      </w:r>
-      <w:r>
-        <w:t xml:space="preserve"> </w:t>
-      </w:r>
-      <w:r>
-        <w:t>College</w:t>
-      </w:r>
-      <w:r>
-        <w:t xml:space="preserve"> in </w:t>
-      </w:r>
-      <w:r>
-        <w:t>Breda,</w:t>
-      </w:r>
-      <w:r>
-        <w:t xml:space="preserve"> en dit is </w:t>
-      </w:r>
-      <w:proofErr w:type="spellStart"/>
-      <w:r>
-        <w:t>Santino</w:t>
-      </w:r>
-      <w:proofErr w:type="spellEnd"/>
-      <w:r>
-        <w:t xml:space="preserve"> </w:t>
-      </w:r>
-      <w:proofErr w:type="spellStart"/>
-      <w:r>
-        <w:t>Bonora</w:t>
-      </w:r>
-      <w:proofErr w:type="spellEnd"/>
-      <w:r>
-        <w:t xml:space="preserve"> mijn klasgenoot</w:t>
-      </w:r>
-      <w:r>
-        <w:t xml:space="preserve"> en projectpartner</w:t>
-      </w:r>
-      <w:r>
-        <w:t xml:space="preserve">. Ik hoop na dit interview </w:t>
-      </w:r>
-      <w:r>
-        <w:t xml:space="preserve">een heleboel te weten over de gedachtegang van hoe u uw app wilt hebben. </w:t>
-      </w:r>
-      <w:r>
-        <w:t xml:space="preserve">Ik ga deze informatie proberen te krijgen door u </w:t>
-      </w:r>
-      <w:r>
-        <w:t xml:space="preserve">een aantal vragen te stellen. </w:t>
-      </w:r>
-    </w:p>
-    <w:p>
-      <w:pPr>
-        <w:pStyle w:val="Kop1"/>
-      </w:pPr>
       <w:r>
         <w:br w:type="column"/>
       </w:r>
-      <w:bookmarkStart w:id="4" w:name="_Toc474749720"/>
-      <w:bookmarkStart w:id="5" w:name="_Toc480270560"/>
+      <w:bookmarkStart w:id="3" w:name="_Toc474749720"/>
+      <w:bookmarkStart w:id="4" w:name="_Toc480270560"/>
       <w:r>
         <w:lastRenderedPageBreak/>
         <w:t>Vragen &amp; a</w:t>
@@ -1446,272 +1417,280 @@
       <w:r>
         <w:t>ntwoorden</w:t>
       </w:r>
+      <w:bookmarkEnd w:id="3"/>
       <w:bookmarkEnd w:id="4"/>
+    </w:p>
+    <w:p/>
+    <w:p>
+      <w:r>
+        <w:t xml:space="preserve">1. Zou u uzelf </w:t>
+      </w:r>
+      <w:r>
+        <w:t>kort even voor kunnen stellen?</w:t>
+      </w:r>
+    </w:p>
+    <w:p>
+      <w:pPr>
+        <w:rPr>
+          <w:rStyle w:val="SubtleEmphasis"/>
+        </w:rPr>
+      </w:pPr>
+      <w:r>
+        <w:rPr>
+          <w:rStyle w:val="SubtleEmphasis"/>
+        </w:rPr>
+        <w:t>“</w:t>
+      </w:r>
+      <w:r>
+        <w:rPr>
+          <w:rStyle w:val="SubtleEmphasis"/>
+        </w:rPr>
+        <w:t>Ik ben Nigel Severing.</w:t>
+      </w:r>
+    </w:p>
+    <w:p>
+      <w:pPr>
+        <w:rPr>
+          <w:rStyle w:val="SubtleEmphasis"/>
+        </w:rPr>
+      </w:pPr>
+      <w:r>
+        <w:rPr>
+          <w:rStyle w:val="SubtleEmphasis"/>
+        </w:rPr>
+        <w:t xml:space="preserve">In 2008 t/m 2012 heb ik mediatechnologie gestudeerd op het ROC in Tilburg. Tijdens mijn schooljaren heb ik een eenmanszaak gehad in het bouwen van simpele websites. Na mijn studie heb ik samen met een ex-klasgenoot een bedrijf opgericht genaamd </w:t>
+      </w:r>
+      <w:proofErr w:type="spellStart"/>
+      <w:r>
+        <w:rPr>
+          <w:rStyle w:val="SubtleEmphasis"/>
+        </w:rPr>
+        <w:t>Kanish</w:t>
+      </w:r>
+      <w:proofErr w:type="spellEnd"/>
+      <w:r>
+        <w:rPr>
+          <w:rStyle w:val="SubtleEmphasis"/>
+        </w:rPr>
+        <w:t xml:space="preserve"> Media B.V</w:t>
+      </w:r>
+      <w:proofErr w:type="gramStart"/>
+      <w:r>
+        <w:rPr>
+          <w:rStyle w:val="SubtleEmphasis"/>
+        </w:rPr>
+        <w:t>..</w:t>
+      </w:r>
+      <w:proofErr w:type="gramEnd"/>
+      <w:r>
+        <w:rPr>
+          <w:rStyle w:val="SubtleEmphasis"/>
+        </w:rPr>
+        <w:t xml:space="preserve"> Van 2012 tot juni 2015 was ik verantwoordelijk voor alle technische aspecten binnen het bedrijf, naast </w:t>
+      </w:r>
+      <w:proofErr w:type="spellStart"/>
+      <w:r>
+        <w:rPr>
+          <w:rStyle w:val="SubtleEmphasis"/>
+        </w:rPr>
+        <w:t>Kanish</w:t>
+      </w:r>
+      <w:proofErr w:type="spellEnd"/>
+      <w:r>
+        <w:rPr>
+          <w:rStyle w:val="SubtleEmphasis"/>
+        </w:rPr>
+        <w:t xml:space="preserve"> Media werd ik door een Taxateurs Unie ingehuurd als solution </w:t>
+      </w:r>
+      <w:proofErr w:type="spellStart"/>
+      <w:r>
+        <w:rPr>
+          <w:rStyle w:val="SubtleEmphasis"/>
+        </w:rPr>
+        <w:t>developer</w:t>
+      </w:r>
+      <w:proofErr w:type="spellEnd"/>
+      <w:r>
+        <w:rPr>
+          <w:rStyle w:val="SubtleEmphasis"/>
+        </w:rPr>
+        <w:t xml:space="preserve">. 1 juni 2015 heb ik samen met mijn broer en vader </w:t>
+      </w:r>
+      <w:proofErr w:type="spellStart"/>
+      <w:r>
+        <w:rPr>
+          <w:rStyle w:val="SubtleEmphasis"/>
+        </w:rPr>
+        <w:t>WebSentiment</w:t>
+      </w:r>
+      <w:proofErr w:type="spellEnd"/>
+      <w:r>
+        <w:rPr>
+          <w:rStyle w:val="SubtleEmphasis"/>
+        </w:rPr>
+        <w:t xml:space="preserve"> B.V. opgericht.</w:t>
+      </w:r>
+      <w:r>
+        <w:rPr>
+          <w:rStyle w:val="SubtleEmphasis"/>
+        </w:rPr>
+        <w:t>”</w:t>
+      </w:r>
+    </w:p>
+    <w:p/>
+    <w:p>
+      <w:r>
+        <w:t>2. Hoe heet uw bedrijf en wat doet dit bedrijf?</w:t>
+      </w:r>
+    </w:p>
+    <w:p>
+      <w:pPr>
+        <w:rPr>
+          <w:rStyle w:val="SubtleEmphasis"/>
+        </w:rPr>
+      </w:pPr>
+      <w:r>
+        <w:rPr>
+          <w:rStyle w:val="SubtleEmphasis"/>
+        </w:rPr>
+        <w:t>“</w:t>
+      </w:r>
+      <w:r>
+        <w:rPr>
+          <w:rStyle w:val="SubtleEmphasis"/>
+        </w:rPr>
+        <w:t xml:space="preserve">Het bedrijf heet </w:t>
+      </w:r>
+      <w:r>
+        <w:rPr>
+          <w:rStyle w:val="SubtleEmphasis"/>
+        </w:rPr>
+        <w:t xml:space="preserve">WebSentiment B.V. </w:t>
+      </w:r>
+    </w:p>
+    <w:p>
+      <w:pPr>
+        <w:rPr>
+          <w:rStyle w:val="SubtleEmphasis"/>
+        </w:rPr>
+      </w:pPr>
+      <w:r>
+        <w:rPr>
+          <w:rStyle w:val="SubtleEmphasis"/>
+        </w:rPr>
+        <w:t xml:space="preserve">Het bedrijf is gespecialiseerd in het maken en onderhouden van simpele tot complexe webapplicaties. Naast de technische ontwikkeling doen </w:t>
+      </w:r>
+      <w:bookmarkStart w:id="5" w:name="_GoBack"/>
       <w:bookmarkEnd w:id="5"/>
+      <w:r>
+        <w:rPr>
+          <w:rStyle w:val="SubtleEmphasis"/>
+        </w:rPr>
+        <w:t>we ook de online marketing zoals SEO, SEA en Social Media marketing.</w:t>
+      </w:r>
+      <w:r>
+        <w:rPr>
+          <w:rStyle w:val="SubtleEmphasis"/>
+        </w:rPr>
+        <w:t>”</w:t>
+      </w:r>
     </w:p>
     <w:p/>
     <w:p>
       <w:r>
-        <w:t xml:space="preserve">1. Zou u uzelf </w:t>
-      </w:r>
-      <w:r>
-        <w:t>kort even voor kunnen stellen?</w:t>
+        <w:t>3. Wat is uw doel met de app die wij voor u gaan produceren?</w:t>
       </w:r>
     </w:p>
     <w:p>
       <w:pPr>
         <w:rPr>
-          <w:i/>
+          <w:rStyle w:val="SubtleEmphasis"/>
+          <w:lang w:val="en-GB"/>
         </w:rPr>
       </w:pPr>
       <w:r>
         <w:rPr>
-          <w:i/>
+          <w:rStyle w:val="SubtleEmphasis"/>
+          <w:lang w:val="en-GB"/>
         </w:rPr>
         <w:t>“</w:t>
       </w:r>
-      <w:r>
-        <w:rPr>
-          <w:i/>
-        </w:rPr>
-        <w:t>Ik ben Nigel Severing.</w:t>
+      <w:proofErr w:type="spellStart"/>
+      <w:r>
+        <w:rPr>
+          <w:rStyle w:val="SubtleEmphasis"/>
+          <w:lang w:val="en-GB"/>
+        </w:rPr>
+        <w:t>Informatieve</w:t>
+      </w:r>
+      <w:proofErr w:type="spellEnd"/>
+      <w:r>
+        <w:rPr>
+          <w:rStyle w:val="SubtleEmphasis"/>
+          <w:lang w:val="en-GB"/>
+        </w:rPr>
+        <w:t xml:space="preserve"> app m.b.t. WebSentiment</w:t>
+      </w:r>
+      <w:r>
+        <w:rPr>
+          <w:rStyle w:val="SubtleEmphasis"/>
+          <w:lang w:val="en-GB"/>
+        </w:rPr>
+        <w:t>.”</w:t>
       </w:r>
     </w:p>
     <w:p>
       <w:pPr>
         <w:rPr>
-          <w:i/>
+          <w:lang w:val="en-GB"/>
         </w:rPr>
       </w:pPr>
-      <w:r>
-        <w:rPr>
-          <w:i/>
-        </w:rPr>
-        <w:t xml:space="preserve">In 2008 t/m 2012 heb ik mediatechnologie gestudeerd op het ROC in Tilburg. Tijdens mijn schooljaren heb ik een eenmanszaak gehad in het bouwen van simpele websites. Na mijn studie heb ik samen met een ex-klasgenoot een bedrijf opgericht genaamd </w:t>
-      </w:r>
-      <w:proofErr w:type="spellStart"/>
-      <w:r>
-        <w:rPr>
-          <w:i/>
-        </w:rPr>
-        <w:t>Kanish</w:t>
-      </w:r>
-      <w:proofErr w:type="spellEnd"/>
-      <w:r>
-        <w:rPr>
-          <w:i/>
-        </w:rPr>
-        <w:t xml:space="preserve"> Media </w:t>
-      </w:r>
-      <w:proofErr w:type="gramStart"/>
-      <w:r>
-        <w:rPr>
-          <w:i/>
-        </w:rPr>
-        <w:t>B.V..</w:t>
-      </w:r>
-      <w:proofErr w:type="gramEnd"/>
-      <w:r>
-        <w:rPr>
-          <w:i/>
-        </w:rPr>
-        <w:t xml:space="preserve"> Van 2012 tot juni 2015 was ik verantwoordelijk voor alle technische aspecten binnen het bedrijf, naast </w:t>
-      </w:r>
-      <w:proofErr w:type="spellStart"/>
-      <w:r>
-        <w:rPr>
-          <w:i/>
-        </w:rPr>
-        <w:t>Kanish</w:t>
-      </w:r>
-      <w:proofErr w:type="spellEnd"/>
-      <w:r>
-        <w:rPr>
-          <w:i/>
-        </w:rPr>
-        <w:t xml:space="preserve"> Media werd ik door een Taxateurs Unie ingehuurd als solution </w:t>
-      </w:r>
-      <w:proofErr w:type="spellStart"/>
-      <w:r>
-        <w:rPr>
-          <w:i/>
-        </w:rPr>
-        <w:t>developer</w:t>
-      </w:r>
-      <w:proofErr w:type="spellEnd"/>
-      <w:r>
-        <w:rPr>
-          <w:i/>
-        </w:rPr>
-        <w:t>. 1 juni 2015 heb ik samen met mijn broer en vader WebSentiment B.V. opgericht.</w:t>
-      </w:r>
-      <w:r>
-        <w:rPr>
-          <w:i/>
+    </w:p>
+    <w:p>
+      <w:r>
+        <w:t>4. Wat verwacht u dat de app zal toevoegen aan het bedrijf?</w:t>
+      </w:r>
+    </w:p>
+    <w:p>
+      <w:pPr>
+        <w:rPr>
+          <w:rStyle w:val="SubtleEmphasis"/>
+        </w:rPr>
+      </w:pPr>
+      <w:r>
+        <w:rPr>
+          <w:rStyle w:val="SubtleEmphasis"/>
+        </w:rPr>
+        <w:t>“</w:t>
+      </w:r>
+      <w:r>
+        <w:rPr>
+          <w:rStyle w:val="SubtleEmphasis"/>
+        </w:rPr>
+        <w:t xml:space="preserve">WebSentiment heeft een aantal apps die draaien op Android en IOS. Jammer genoeg is er geen app voor Windows Phone, omdat er weinig vraag naar is en het een dure investering is. </w:t>
+      </w:r>
+    </w:p>
+    <w:p>
+      <w:pPr>
+        <w:rPr>
+          <w:rStyle w:val="SubtleEmphasis"/>
+        </w:rPr>
+      </w:pPr>
+      <w:r>
+        <w:rPr>
+          <w:rStyle w:val="SubtleEmphasis"/>
+        </w:rPr>
+        <w:t>Toevoeging van de app is dat ik aan klanten kan laten zien dat wij een app hebben.</w:t>
+      </w:r>
+      <w:r>
+        <w:rPr>
+          <w:rStyle w:val="SubtleEmphasis"/>
         </w:rPr>
         <w:t>”</w:t>
       </w:r>
-    </w:p>
-    <w:p/>
-    <w:p>
-      <w:r>
-        <w:t>2. Hoe heet uw bedrijf en wat doet dit bedrijf?</w:t>
-      </w:r>
-    </w:p>
-    <w:p>
-      <w:pPr>
-        <w:rPr>
-          <w:rStyle w:val="Subtielebenadrukking"/>
-        </w:rPr>
-      </w:pPr>
-      <w:r>
-        <w:rPr>
-          <w:rStyle w:val="Subtielebenadrukking"/>
-        </w:rPr>
-        <w:t>“</w:t>
-      </w:r>
-      <w:r>
-        <w:rPr>
-          <w:rStyle w:val="Subtielebenadrukking"/>
-        </w:rPr>
-        <w:t xml:space="preserve">Het bedrijf heet </w:t>
-      </w:r>
-      <w:r>
-        <w:rPr>
-          <w:rStyle w:val="Subtielebenadrukking"/>
-        </w:rPr>
-        <w:t xml:space="preserve">WebSentiment B.V. </w:t>
-      </w:r>
-    </w:p>
-    <w:p>
-      <w:pPr>
-        <w:rPr>
-          <w:rStyle w:val="Subtielebenadrukking"/>
-        </w:rPr>
-      </w:pPr>
-      <w:r>
-        <w:rPr>
-          <w:rStyle w:val="Subtielebenadrukking"/>
-        </w:rPr>
-        <w:t xml:space="preserve">Het bedrijf is gespecialiseerd in het maken en onderhouden van simpele tot complexe webapplicaties. Naast de technische ontwikkeling doen we ook de online marketing zoals SEO, SEA en </w:t>
-      </w:r>
-      <w:proofErr w:type="spellStart"/>
-      <w:r>
-        <w:rPr>
-          <w:rStyle w:val="Subtielebenadrukking"/>
-        </w:rPr>
-        <w:t>Social</w:t>
-      </w:r>
-      <w:proofErr w:type="spellEnd"/>
-      <w:r>
-        <w:rPr>
-          <w:rStyle w:val="Subtielebenadrukking"/>
-        </w:rPr>
-        <w:t xml:space="preserve"> Media marketing.</w:t>
-      </w:r>
-      <w:r>
-        <w:rPr>
-          <w:rStyle w:val="Subtielebenadrukking"/>
-        </w:rPr>
-        <w:t>”</w:t>
-      </w:r>
-    </w:p>
-    <w:p/>
-    <w:p>
-      <w:r>
-        <w:t>3. Wat is uw doel met de app die wij voor u gaan produceren?</w:t>
-      </w:r>
-    </w:p>
-    <w:p>
-      <w:pPr>
-        <w:rPr>
-          <w:rStyle w:val="Subtielebenadrukking"/>
-          <w:lang w:val="en-GB"/>
-        </w:rPr>
-      </w:pPr>
-      <w:r>
-        <w:rPr>
-          <w:rStyle w:val="Subtielebenadrukking"/>
-          <w:lang w:val="en-GB"/>
-        </w:rPr>
-        <w:t>“</w:t>
-      </w:r>
-      <w:proofErr w:type="spellStart"/>
-      <w:r>
-        <w:rPr>
-          <w:rStyle w:val="Subtielebenadrukking"/>
-          <w:lang w:val="en-GB"/>
-        </w:rPr>
-        <w:t>Informatieve</w:t>
-      </w:r>
-      <w:proofErr w:type="spellEnd"/>
-      <w:r>
-        <w:rPr>
-          <w:rStyle w:val="Subtielebenadrukking"/>
-          <w:lang w:val="en-GB"/>
-        </w:rPr>
-        <w:t xml:space="preserve"> app m.b.t. WebSentiment</w:t>
-      </w:r>
-      <w:r>
-        <w:rPr>
-          <w:rStyle w:val="Subtielebenadrukking"/>
-          <w:lang w:val="en-GB"/>
-        </w:rPr>
-        <w:t>.”</w:t>
-      </w:r>
-    </w:p>
-    <w:p>
-      <w:pPr>
-        <w:rPr>
-          <w:lang w:val="en-GB"/>
-        </w:rPr>
-      </w:pPr>
-    </w:p>
-    <w:p>
-      <w:r>
-        <w:t>4. Wat verwacht u dat de app zal toevoegen aan het bedrijf?</w:t>
-      </w:r>
-    </w:p>
-    <w:p>
-      <w:pPr>
-        <w:rPr>
-          <w:rStyle w:val="Subtielebenadrukking"/>
-        </w:rPr>
-      </w:pPr>
-      <w:r>
-        <w:rPr>
-          <w:rStyle w:val="Subtielebenadrukking"/>
-        </w:rPr>
-        <w:t>“</w:t>
-      </w:r>
-      <w:r>
-        <w:rPr>
-          <w:rStyle w:val="Subtielebenadrukking"/>
-        </w:rPr>
-        <w:t xml:space="preserve">WebSentiment heeft een aantal apps die draaien op Android en IOS. Jammer genoeg is er geen app voor Windows Phone, omdat er weinig vraag naar is en het een dure investering is. </w:t>
-      </w:r>
-    </w:p>
-    <w:p>
-      <w:pPr>
-        <w:rPr>
-          <w:rStyle w:val="Subtielebenadrukking"/>
-        </w:rPr>
-      </w:pPr>
-      <w:r>
-        <w:rPr>
-          <w:rStyle w:val="Subtielebenadrukking"/>
-        </w:rPr>
-        <w:t>Toevoeging van de app is dat ik aan klanten kan laten zien dat wij een app hebben.</w:t>
-      </w:r>
-      <w:r>
-        <w:rPr>
-          <w:rStyle w:val="Subtielebenadrukking"/>
-        </w:rPr>
-        <w:t>”</w:t>
-      </w:r>
-      <w:r>
-        <w:rPr>
-          <w:rStyle w:val="Subtielebenadrukking"/>
+      <w:r>
+        <w:rPr>
+          <w:rStyle w:val="SubtleEmphasis"/>
         </w:rPr>
         <w:t xml:space="preserve"> </w:t>
       </w:r>
@@ -1740,11 +1719,9 @@
       <w:r>
         <w:t xml:space="preserve"> en </w:t>
       </w:r>
-      <w:proofErr w:type="spellStart"/>
       <w:r>
         <w:t>Santino</w:t>
       </w:r>
-      <w:proofErr w:type="spellEnd"/>
       <w:r>
         <w:t>) de app voor Windows P</w:t>
       </w:r>
@@ -1755,24 +1732,24 @@
     <w:p>
       <w:pPr>
         <w:rPr>
-          <w:rStyle w:val="Subtielebenadrukking"/>
+          <w:rStyle w:val="SubtleEmphasis"/>
         </w:rPr>
       </w:pPr>
       <w:r>
         <w:rPr>
-          <w:rStyle w:val="Subtielebenadrukking"/>
+          <w:rStyle w:val="SubtleEmphasis"/>
         </w:rPr>
         <w:t>“</w:t>
       </w:r>
       <w:r>
         <w:rPr>
-          <w:rStyle w:val="Subtielebenadrukking"/>
+          <w:rStyle w:val="SubtleEmphasis"/>
         </w:rPr>
         <w:t>Nee.</w:t>
       </w:r>
       <w:r>
         <w:rPr>
-          <w:rStyle w:val="Subtielebenadrukking"/>
+          <w:rStyle w:val="SubtleEmphasis"/>
         </w:rPr>
         <w:t>”</w:t>
       </w:r>
@@ -1786,24 +1763,24 @@
     <w:p>
       <w:pPr>
         <w:rPr>
-          <w:rStyle w:val="Subtielebenadrukking"/>
+          <w:rStyle w:val="SubtleEmphasis"/>
         </w:rPr>
       </w:pPr>
       <w:r>
         <w:rPr>
-          <w:rStyle w:val="Subtielebenadrukking"/>
+          <w:rStyle w:val="SubtleEmphasis"/>
         </w:rPr>
         <w:t>“</w:t>
       </w:r>
       <w:r>
         <w:rPr>
-          <w:rStyle w:val="Subtielebenadrukking"/>
+          <w:rStyle w:val="SubtleEmphasis"/>
         </w:rPr>
         <w:t>Windows Phone gebruikers zullen het kunnen gebruiken, ook al is dat een vrij klein percentage.</w:t>
       </w:r>
       <w:r>
         <w:rPr>
-          <w:rStyle w:val="Subtielebenadrukking"/>
+          <w:rStyle w:val="SubtleEmphasis"/>
         </w:rPr>
         <w:t>”</w:t>
       </w:r>
@@ -1818,24 +1795,24 @@
     <w:p>
       <w:pPr>
         <w:rPr>
-          <w:rStyle w:val="Subtielebenadrukking"/>
+          <w:rStyle w:val="SubtleEmphasis"/>
         </w:rPr>
       </w:pPr>
       <w:r>
         <w:rPr>
-          <w:rStyle w:val="Subtielebenadrukking"/>
+          <w:rStyle w:val="SubtleEmphasis"/>
         </w:rPr>
         <w:t>“</w:t>
       </w:r>
       <w:r>
         <w:rPr>
-          <w:rStyle w:val="Subtielebenadrukking"/>
+          <w:rStyle w:val="SubtleEmphasis"/>
         </w:rPr>
         <w:t>Geen problemen.</w:t>
       </w:r>
       <w:r>
         <w:rPr>
-          <w:rStyle w:val="Subtielebenadrukking"/>
+          <w:rStyle w:val="SubtleEmphasis"/>
         </w:rPr>
         <w:t>”</w:t>
       </w:r>
@@ -1849,38 +1826,38 @@
     <w:p>
       <w:pPr>
         <w:rPr>
-          <w:rStyle w:val="Subtielebenadrukking"/>
+          <w:rStyle w:val="SubtleEmphasis"/>
         </w:rPr>
       </w:pPr>
       <w:r>
         <w:rPr>
-          <w:rStyle w:val="Subtielebenadrukking"/>
+          <w:rStyle w:val="SubtleEmphasis"/>
         </w:rPr>
         <w:t>“</w:t>
       </w:r>
       <w:r>
         <w:rPr>
-          <w:rStyle w:val="Subtielebenadrukking"/>
+          <w:rStyle w:val="SubtleEmphasis"/>
         </w:rPr>
         <w:t xml:space="preserve">Ja, gebruikers moeten met ons contact kunnen opnemen via de app, dat zou dan via de mail in mijn </w:t>
       </w:r>
       <w:proofErr w:type="spellStart"/>
       <w:r>
         <w:rPr>
-          <w:rStyle w:val="Subtielebenadrukking"/>
+          <w:rStyle w:val="SubtleEmphasis"/>
         </w:rPr>
         <w:t>inbox</w:t>
       </w:r>
       <w:proofErr w:type="spellEnd"/>
       <w:r>
         <w:rPr>
-          <w:rStyle w:val="Subtielebenadrukking"/>
+          <w:rStyle w:val="SubtleEmphasis"/>
         </w:rPr>
         <w:t xml:space="preserve"> moeten komen.</w:t>
       </w:r>
       <w:r>
         <w:rPr>
-          <w:rStyle w:val="Subtielebenadrukking"/>
+          <w:rStyle w:val="SubtleEmphasis"/>
         </w:rPr>
         <w:t>”</w:t>
       </w:r>
@@ -1900,24 +1877,24 @@
     <w:p>
       <w:pPr>
         <w:rPr>
-          <w:rStyle w:val="Subtielebenadrukking"/>
+          <w:rStyle w:val="SubtleEmphasis"/>
         </w:rPr>
       </w:pPr>
       <w:r>
         <w:rPr>
-          <w:rStyle w:val="Subtielebenadrukking"/>
+          <w:rStyle w:val="SubtleEmphasis"/>
         </w:rPr>
         <w:t>“</w:t>
       </w:r>
       <w:r>
         <w:rPr>
-          <w:rStyle w:val="Subtielebenadrukking"/>
+          <w:rStyle w:val="SubtleEmphasis"/>
         </w:rPr>
         <w:t>Wij verwachten een modern en overzichtelijk design zodat het voor de klant gemakkelijk wordt om te navigeren in de app en aantrekkelijk wordt om de app te gebruiken.</w:t>
       </w:r>
       <w:r>
         <w:rPr>
-          <w:rStyle w:val="Subtielebenadrukking"/>
+          <w:rStyle w:val="SubtleEmphasis"/>
         </w:rPr>
         <w:t>”</w:t>
       </w:r>
@@ -1937,36 +1914,36 @@
     <w:p>
       <w:pPr>
         <w:rPr>
-          <w:rStyle w:val="Subtielebenadrukking"/>
+          <w:rStyle w:val="SubtleEmphasis"/>
         </w:rPr>
       </w:pPr>
       <w:r>
         <w:rPr>
-          <w:rStyle w:val="Subtielebenadrukking"/>
+          <w:rStyle w:val="SubtleEmphasis"/>
         </w:rPr>
         <w:t>“</w:t>
       </w:r>
       <w:r>
         <w:rPr>
-          <w:rStyle w:val="Subtielebenadrukking"/>
+          <w:rStyle w:val="SubtleEmphasis"/>
         </w:rPr>
         <w:t xml:space="preserve">Look en feel van de app moet corresponderen met de website van </w:t>
       </w:r>
       <w:r>
         <w:rPr>
-          <w:rStyle w:val="Subtielebenadrukking"/>
+          <w:rStyle w:val="SubtleEmphasis"/>
         </w:rPr>
         <w:t>WebSentiment</w:t>
       </w:r>
       <w:r>
         <w:rPr>
-          <w:rStyle w:val="Subtielebenadrukking"/>
+          <w:rStyle w:val="SubtleEmphasis"/>
         </w:rPr>
         <w:t>.</w:t>
       </w:r>
       <w:r>
         <w:rPr>
-          <w:rStyle w:val="Subtielebenadrukking"/>
+          <w:rStyle w:val="SubtleEmphasis"/>
         </w:rPr>
         <w:t>”</w:t>
       </w:r>
@@ -1986,7 +1963,7 @@
     </w:p>
     <w:p>
       <w:pPr>
-        <w:pStyle w:val="Kop1"/>
+        <w:pStyle w:val="Heading1"/>
       </w:pPr>
       <w:bookmarkStart w:id="6" w:name="_Toc480270561"/>
       <w:r>
@@ -1996,7 +1973,7 @@
     </w:p>
     <w:tbl>
       <w:tblPr>
-        <w:tblStyle w:val="Gemiddeldearcering2-accent5"/>
+        <w:tblStyle w:val="MediumShading2-Accent5"/>
         <w:tblW w:w="5000" w:type="pct"/>
         <w:tblLook w:val="0660" w:firstRow="1" w:lastRow="1" w:firstColumn="0" w:lastColumn="0" w:noHBand="1" w:noVBand="1"/>
       </w:tblPr>
@@ -2371,7 +2348,7 @@
     <w:p/>
     <w:p>
       <w:pPr>
-        <w:pStyle w:val="Kop1"/>
+        <w:pStyle w:val="Heading1"/>
       </w:pPr>
       <w:r>
         <w:t xml:space="preserve"> </w:t>
@@ -2379,7 +2356,7 @@
     </w:p>
     <w:p>
       <w:pPr>
-        <w:pStyle w:val="Kop1"/>
+        <w:pStyle w:val="Heading1"/>
       </w:pPr>
     </w:p>
     <w:sectPr>
@@ -2396,7 +2373,7 @@
 </file>
 
 <file path=word/endnotes.xml><?xml version="1.0" encoding="utf-8"?>
-<w:endnotes xmlns:wpc="http://schemas.microsoft.com/office/word/2010/wordprocessingCanvas" xmlns:cx="http://schemas.microsoft.com/office/drawing/2014/chartex" xmlns:cx1="http://schemas.microsoft.com/office/drawing/2015/9/8/chartex" xmlns:cx2="http://schemas.microsoft.com/office/drawing/2015/10/21/chartex" xmlns:cx3="http://schemas.microsoft.com/office/drawing/2016/5/9/chartex" xmlns:cx4="http://schemas.microsoft.com/office/drawing/2016/5/10/chartex" xmlns:cx5="http://schemas.microsoft.com/office/drawing/2016/5/11/chartex" xmlns:mc="http://schemas.openxmlformats.org/markup-compatibility/2006" xmlns:o="urn:schemas-microsoft-com:office:office" xmlns:r="http://schemas.openxmlformats.org/officeDocument/2006/relationships" xmlns:m="http://schemas.openxmlformats.org/officeDocument/2006/math" xmlns:v="urn:schemas-microsoft-com:vml" xmlns:wp14="http://schemas.microsoft.com/office/word/2010/wordprocessingDrawing" xmlns:wp="http://schemas.openxmlformats.org/drawingml/2006/wordprocessingDrawing" xmlns:w10="urn:schemas-microsoft-com:office:word" xmlns:w="http://schemas.openxmlformats.org/wordprocessingml/2006/main" xmlns:w14="http://schemas.microsoft.com/office/word/2010/wordml" xmlns:w15="http://schemas.microsoft.com/office/word/2012/wordml" xmlns:w16se="http://schemas.microsoft.com/office/word/2015/wordml/symex" xmlns:wpg="http://schemas.microsoft.com/office/word/2010/wordprocessingGroup" xmlns:wpi="http://schemas.microsoft.com/office/word/2010/wordprocessingInk" xmlns:wne="http://schemas.microsoft.com/office/word/2006/wordml" xmlns:wps="http://schemas.microsoft.com/office/word/2010/wordprocessingShape" mc:Ignorable="w14 w15 w16se wp14">
+<w:endnotes xmlns:wpc="http://schemas.microsoft.com/office/word/2010/wordprocessingCanvas" xmlns:mc="http://schemas.openxmlformats.org/markup-compatibility/2006" xmlns:o="urn:schemas-microsoft-com:office:office" xmlns:r="http://schemas.openxmlformats.org/officeDocument/2006/relationships" xmlns:m="http://schemas.openxmlformats.org/officeDocument/2006/math" xmlns:v="urn:schemas-microsoft-com:vml" xmlns:wp14="http://schemas.microsoft.com/office/word/2010/wordprocessingDrawing" xmlns:wp="http://schemas.openxmlformats.org/drawingml/2006/wordprocessingDrawing" xmlns:w10="urn:schemas-microsoft-com:office:word" xmlns:w="http://schemas.openxmlformats.org/wordprocessingml/2006/main" xmlns:w14="http://schemas.microsoft.com/office/word/2010/wordml" xmlns:w15="http://schemas.microsoft.com/office/word/2012/wordml" xmlns:wpg="http://schemas.microsoft.com/office/word/2010/wordprocessingGroup" xmlns:wpi="http://schemas.microsoft.com/office/word/2010/wordprocessingInk" xmlns:wne="http://schemas.microsoft.com/office/word/2006/wordml" xmlns:wps="http://schemas.microsoft.com/office/word/2010/wordprocessingShape" mc:Ignorable="w14 w15 wp14">
   <w:endnote w:type="separator" w:id="-1">
     <w:p>
       <w:pPr>
@@ -2421,7 +2398,7 @@
 </file>
 
 <file path=word/footer1.xml><?xml version="1.0" encoding="utf-8"?>
-<w:ftr xmlns:wpc="http://schemas.microsoft.com/office/word/2010/wordprocessingCanvas" xmlns:cx="http://schemas.microsoft.com/office/drawing/2014/chartex" xmlns:cx1="http://schemas.microsoft.com/office/drawing/2015/9/8/chartex" xmlns:cx2="http://schemas.microsoft.com/office/drawing/2015/10/21/chartex" xmlns:cx3="http://schemas.microsoft.com/office/drawing/2016/5/9/chartex" xmlns:cx4="http://schemas.microsoft.com/office/drawing/2016/5/10/chartex" xmlns:cx5="http://schemas.microsoft.com/office/drawing/2016/5/11/chartex" xmlns:mc="http://schemas.openxmlformats.org/markup-compatibility/2006" xmlns:o="urn:schemas-microsoft-com:office:office" xmlns:r="http://schemas.openxmlformats.org/officeDocument/2006/relationships" xmlns:m="http://schemas.openxmlformats.org/officeDocument/2006/math" xmlns:v="urn:schemas-microsoft-com:vml" xmlns:wp14="http://schemas.microsoft.com/office/word/2010/wordprocessingDrawing" xmlns:wp="http://schemas.openxmlformats.org/drawingml/2006/wordprocessingDrawing" xmlns:w10="urn:schemas-microsoft-com:office:word" xmlns:w="http://schemas.openxmlformats.org/wordprocessingml/2006/main" xmlns:w14="http://schemas.microsoft.com/office/word/2010/wordml" xmlns:w15="http://schemas.microsoft.com/office/word/2012/wordml" xmlns:w16se="http://schemas.microsoft.com/office/word/2015/wordml/symex" xmlns:wpg="http://schemas.microsoft.com/office/word/2010/wordprocessingGroup" xmlns:wpi="http://schemas.microsoft.com/office/word/2010/wordprocessingInk" xmlns:wne="http://schemas.microsoft.com/office/word/2006/wordml" xmlns:wps="http://schemas.microsoft.com/office/word/2010/wordprocessingShape" mc:Ignorable="w14 w15 w16se wp14">
+<w:ftr xmlns:wpc="http://schemas.microsoft.com/office/word/2010/wordprocessingCanvas" xmlns:mc="http://schemas.openxmlformats.org/markup-compatibility/2006" xmlns:o="urn:schemas-microsoft-com:office:office" xmlns:r="http://schemas.openxmlformats.org/officeDocument/2006/relationships" xmlns:m="http://schemas.openxmlformats.org/officeDocument/2006/math" xmlns:v="urn:schemas-microsoft-com:vml" xmlns:wp14="http://schemas.microsoft.com/office/word/2010/wordprocessingDrawing" xmlns:wp="http://schemas.openxmlformats.org/drawingml/2006/wordprocessingDrawing" xmlns:w10="urn:schemas-microsoft-com:office:word" xmlns:w="http://schemas.openxmlformats.org/wordprocessingml/2006/main" xmlns:w14="http://schemas.microsoft.com/office/word/2010/wordml" xmlns:w15="http://schemas.microsoft.com/office/word/2012/wordml" xmlns:wpg="http://schemas.microsoft.com/office/word/2010/wordprocessingGroup" xmlns:wpi="http://schemas.microsoft.com/office/word/2010/wordprocessingInk" xmlns:wne="http://schemas.microsoft.com/office/word/2006/wordml" xmlns:wps="http://schemas.microsoft.com/office/word/2010/wordprocessingShape" mc:Ignorable="w14 w15 wp14">
   <w:sdt>
     <w:sdtPr>
       <w:id w:val="1540778983"/>
@@ -2434,7 +2411,7 @@
     <w:sdtContent>
       <w:p>
         <w:pPr>
-          <w:pStyle w:val="Voettekst"/>
+          <w:pStyle w:val="Footer"/>
           <w:jc w:val="right"/>
         </w:pPr>
         <w:r>
@@ -2460,14 +2437,14 @@
   </w:sdt>
   <w:p>
     <w:pPr>
-      <w:pStyle w:val="Voettekst"/>
+      <w:pStyle w:val="Footer"/>
     </w:pPr>
   </w:p>
 </w:ftr>
 </file>
 
 <file path=word/footnotes.xml><?xml version="1.0" encoding="utf-8"?>
-<w:footnotes xmlns:wpc="http://schemas.microsoft.com/office/word/2010/wordprocessingCanvas" xmlns:cx="http://schemas.microsoft.com/office/drawing/2014/chartex" xmlns:cx1="http://schemas.microsoft.com/office/drawing/2015/9/8/chartex" xmlns:cx2="http://schemas.microsoft.com/office/drawing/2015/10/21/chartex" xmlns:cx3="http://schemas.microsoft.com/office/drawing/2016/5/9/chartex" xmlns:cx4="http://schemas.microsoft.com/office/drawing/2016/5/10/chartex" xmlns:cx5="http://schemas.microsoft.com/office/drawing/2016/5/11/chartex" xmlns:mc="http://schemas.openxmlformats.org/markup-compatibility/2006" xmlns:o="urn:schemas-microsoft-com:office:office" xmlns:r="http://schemas.openxmlformats.org/officeDocument/2006/relationships" xmlns:m="http://schemas.openxmlformats.org/officeDocument/2006/math" xmlns:v="urn:schemas-microsoft-com:vml" xmlns:wp14="http://schemas.microsoft.com/office/word/2010/wordprocessingDrawing" xmlns:wp="http://schemas.openxmlformats.org/drawingml/2006/wordprocessingDrawing" xmlns:w10="urn:schemas-microsoft-com:office:word" xmlns:w="http://schemas.openxmlformats.org/wordprocessingml/2006/main" xmlns:w14="http://schemas.microsoft.com/office/word/2010/wordml" xmlns:w15="http://schemas.microsoft.com/office/word/2012/wordml" xmlns:w16se="http://schemas.microsoft.com/office/word/2015/wordml/symex" xmlns:wpg="http://schemas.microsoft.com/office/word/2010/wordprocessingGroup" xmlns:wpi="http://schemas.microsoft.com/office/word/2010/wordprocessingInk" xmlns:wne="http://schemas.microsoft.com/office/word/2006/wordml" xmlns:wps="http://schemas.microsoft.com/office/word/2010/wordprocessingShape" mc:Ignorable="w14 w15 w16se wp14">
+<w:footnotes xmlns:wpc="http://schemas.microsoft.com/office/word/2010/wordprocessingCanvas" xmlns:mc="http://schemas.openxmlformats.org/markup-compatibility/2006" xmlns:o="urn:schemas-microsoft-com:office:office" xmlns:r="http://schemas.openxmlformats.org/officeDocument/2006/relationships" xmlns:m="http://schemas.openxmlformats.org/officeDocument/2006/math" xmlns:v="urn:schemas-microsoft-com:vml" xmlns:wp14="http://schemas.microsoft.com/office/word/2010/wordprocessingDrawing" xmlns:wp="http://schemas.openxmlformats.org/drawingml/2006/wordprocessingDrawing" xmlns:w10="urn:schemas-microsoft-com:office:word" xmlns:w="http://schemas.openxmlformats.org/wordprocessingml/2006/main" xmlns:w14="http://schemas.microsoft.com/office/word/2010/wordml" xmlns:w15="http://schemas.microsoft.com/office/word/2012/wordml" xmlns:wpg="http://schemas.microsoft.com/office/word/2010/wordprocessingGroup" xmlns:wpi="http://schemas.microsoft.com/office/word/2010/wordprocessingInk" xmlns:wne="http://schemas.microsoft.com/office/word/2006/wordml" xmlns:wps="http://schemas.microsoft.com/office/word/2010/wordprocessingShape" mc:Ignorable="w14 w15 wp14">
   <w:footnote w:type="separator" w:id="-1">
     <w:p>
       <w:pPr>
@@ -2492,7 +2469,7 @@
 </file>
 
 <file path=word/styles.xml><?xml version="1.0" encoding="utf-8"?>
-<w:styles xmlns:mc="http://schemas.openxmlformats.org/markup-compatibility/2006" xmlns:r="http://schemas.openxmlformats.org/officeDocument/2006/relationships" xmlns:w="http://schemas.openxmlformats.org/wordprocessingml/2006/main" xmlns:w14="http://schemas.microsoft.com/office/word/2010/wordml" xmlns:w15="http://schemas.microsoft.com/office/word/2012/wordml" xmlns:w16se="http://schemas.microsoft.com/office/word/2015/wordml/symex" mc:Ignorable="w14 w15 w16se">
+<w:styles xmlns:mc="http://schemas.openxmlformats.org/markup-compatibility/2006" xmlns:r="http://schemas.openxmlformats.org/officeDocument/2006/relationships" xmlns:w="http://schemas.openxmlformats.org/wordprocessingml/2006/main" xmlns:w14="http://schemas.microsoft.com/office/word/2010/wordml" xmlns:w15="http://schemas.microsoft.com/office/word/2012/wordml" mc:Ignorable="w14 w15">
   <w:docDefaults>
     <w:rPrDefault>
       <w:rPr>
@@ -2508,7 +2485,7 @@
       </w:pPr>
     </w:pPrDefault>
   </w:docDefaults>
-  <w:latentStyles w:defLockedState="0" w:defUIPriority="99" w:defSemiHidden="0" w:defUnhideWhenUsed="0" w:defQFormat="0" w:count="374">
+  <w:latentStyles w:defLockedState="0" w:defUIPriority="99" w:defSemiHidden="0" w:defUnhideWhenUsed="0" w:defQFormat="0" w:count="371">
     <w:lsdException w:name="Normal" w:uiPriority="0" w:qFormat="1"/>
     <w:lsdException w:name="heading 1" w:uiPriority="9" w:qFormat="1"/>
     <w:lsdException w:name="heading 2" w:semiHidden="1" w:uiPriority="9" w:unhideWhenUsed="1" w:qFormat="1"/>
@@ -2880,11 +2857,8 @@
     <w:lsdException w:name="List Table 5 Dark Accent 6" w:uiPriority="50"/>
     <w:lsdException w:name="List Table 6 Colorful Accent 6" w:uiPriority="51"/>
     <w:lsdException w:name="List Table 7 Colorful Accent 6" w:uiPriority="52"/>
-    <w:lsdException w:name="Mention" w:semiHidden="1" w:unhideWhenUsed="1"/>
-    <w:lsdException w:name="Smart Hyperlink" w:semiHidden="1" w:unhideWhenUsed="1"/>
-    <w:lsdException w:name="Hashtag" w:semiHidden="1" w:unhideWhenUsed="1"/>
   </w:latentStyles>
-  <w:style w:type="paragraph" w:default="1" w:styleId="Standaard">
+  <w:style w:type="paragraph" w:default="1" w:styleId="Normal">
     <w:name w:val="Normal"/>
     <w:qFormat/>
     <w:rsid w:val="00EC075C"/>
@@ -2893,11 +2867,11 @@
       <w:sz w:val="24"/>
     </w:rPr>
   </w:style>
-  <w:style w:type="paragraph" w:styleId="Kop1">
+  <w:style w:type="paragraph" w:styleId="Heading1">
     <w:name w:val="heading 1"/>
-    <w:basedOn w:val="Standaard"/>
-    <w:next w:val="Standaard"/>
-    <w:link w:val="Kop1Char"/>
+    <w:basedOn w:val="Normal"/>
+    <w:next w:val="Normal"/>
+    <w:link w:val="Heading1Char"/>
     <w:uiPriority w:val="9"/>
     <w:qFormat/>
     <w:rsid w:val="00EC075C"/>
@@ -2914,11 +2888,11 @@
       <w:szCs w:val="32"/>
     </w:rPr>
   </w:style>
-  <w:style w:type="paragraph" w:styleId="Kop2">
+  <w:style w:type="paragraph" w:styleId="Heading2">
     <w:name w:val="heading 2"/>
-    <w:basedOn w:val="Standaard"/>
-    <w:next w:val="Standaard"/>
-    <w:link w:val="Kop2Char"/>
+    <w:basedOn w:val="Normal"/>
+    <w:next w:val="Normal"/>
+    <w:link w:val="Heading2Char"/>
     <w:uiPriority w:val="9"/>
     <w:semiHidden/>
     <w:unhideWhenUsed/>
@@ -2937,13 +2911,13 @@
       <w:szCs w:val="26"/>
     </w:rPr>
   </w:style>
-  <w:style w:type="character" w:default="1" w:styleId="Standaardalinea-lettertype">
+  <w:style w:type="character" w:default="1" w:styleId="DefaultParagraphFont">
     <w:name w:val="Default Paragraph Font"/>
     <w:uiPriority w:val="1"/>
     <w:semiHidden/>
     <w:unhideWhenUsed/>
   </w:style>
-  <w:style w:type="table" w:default="1" w:styleId="Standaardtabel">
+  <w:style w:type="table" w:default="1" w:styleId="TableNormal">
     <w:name w:val="Normal Table"/>
     <w:uiPriority w:val="99"/>
     <w:semiHidden/>
@@ -2958,15 +2932,15 @@
       </w:tblCellMar>
     </w:tblPr>
   </w:style>
-  <w:style w:type="numbering" w:default="1" w:styleId="Geenlijst">
+  <w:style w:type="numbering" w:default="1" w:styleId="NoList">
     <w:name w:val="No List"/>
     <w:uiPriority w:val="99"/>
     <w:semiHidden/>
     <w:unhideWhenUsed/>
   </w:style>
-  <w:style w:type="paragraph" w:styleId="Geenafstand">
+  <w:style w:type="paragraph" w:styleId="NoSpacing">
     <w:name w:val="No Spacing"/>
-    <w:link w:val="GeenafstandChar"/>
+    <w:link w:val="NoSpacingChar"/>
     <w:uiPriority w:val="1"/>
     <w:qFormat/>
     <w:rsid w:val="00EC075C"/>
@@ -2979,10 +2953,10 @@
       <w:lang w:val="en-US"/>
     </w:rPr>
   </w:style>
-  <w:style w:type="character" w:customStyle="1" w:styleId="GeenafstandChar">
-    <w:name w:val="Geen afstand Char"/>
-    <w:basedOn w:val="Standaardalinea-lettertype"/>
-    <w:link w:val="Geenafstand"/>
+  <w:style w:type="character" w:customStyle="1" w:styleId="NoSpacingChar">
+    <w:name w:val="No Spacing Char"/>
+    <w:basedOn w:val="DefaultParagraphFont"/>
+    <w:link w:val="NoSpacing"/>
     <w:uiPriority w:val="1"/>
     <w:rsid w:val="00EC075C"/>
     <w:rPr>
@@ -2991,10 +2965,10 @@
       <w:lang w:val="en-US"/>
     </w:rPr>
   </w:style>
-  <w:style w:type="paragraph" w:styleId="Koptekst">
+  <w:style w:type="paragraph" w:styleId="Header">
     <w:name w:val="header"/>
-    <w:basedOn w:val="Standaard"/>
-    <w:link w:val="KoptekstChar"/>
+    <w:basedOn w:val="Normal"/>
+    <w:link w:val="HeaderChar"/>
     <w:uiPriority w:val="99"/>
     <w:unhideWhenUsed/>
     <w:rsid w:val="008B05BB"/>
@@ -3006,17 +2980,17 @@
       <w:spacing w:after="0" w:line="240" w:lineRule="auto"/>
     </w:pPr>
   </w:style>
-  <w:style w:type="character" w:customStyle="1" w:styleId="KoptekstChar">
-    <w:name w:val="Koptekst Char"/>
-    <w:basedOn w:val="Standaardalinea-lettertype"/>
-    <w:link w:val="Koptekst"/>
+  <w:style w:type="character" w:customStyle="1" w:styleId="HeaderChar">
+    <w:name w:val="Header Char"/>
+    <w:basedOn w:val="DefaultParagraphFont"/>
+    <w:link w:val="Header"/>
     <w:uiPriority w:val="99"/>
     <w:rsid w:val="008B05BB"/>
   </w:style>
-  <w:style w:type="paragraph" w:styleId="Voettekst">
+  <w:style w:type="paragraph" w:styleId="Footer">
     <w:name w:val="footer"/>
-    <w:basedOn w:val="Standaard"/>
-    <w:link w:val="VoettekstChar"/>
+    <w:basedOn w:val="Normal"/>
+    <w:link w:val="FooterChar"/>
     <w:uiPriority w:val="99"/>
     <w:unhideWhenUsed/>
     <w:rsid w:val="008B05BB"/>
@@ -3028,17 +3002,17 @@
       <w:spacing w:after="0" w:line="240" w:lineRule="auto"/>
     </w:pPr>
   </w:style>
-  <w:style w:type="character" w:customStyle="1" w:styleId="VoettekstChar">
-    <w:name w:val="Voettekst Char"/>
-    <w:basedOn w:val="Standaardalinea-lettertype"/>
-    <w:link w:val="Voettekst"/>
+  <w:style w:type="character" w:customStyle="1" w:styleId="FooterChar">
+    <w:name w:val="Footer Char"/>
+    <w:basedOn w:val="DefaultParagraphFont"/>
+    <w:link w:val="Footer"/>
     <w:uiPriority w:val="99"/>
     <w:rsid w:val="008B05BB"/>
   </w:style>
-  <w:style w:type="character" w:customStyle="1" w:styleId="Kop1Char">
-    <w:name w:val="Kop 1 Char"/>
-    <w:basedOn w:val="Standaardalinea-lettertype"/>
-    <w:link w:val="Kop1"/>
+  <w:style w:type="character" w:customStyle="1" w:styleId="Heading1Char">
+    <w:name w:val="Heading 1 Char"/>
+    <w:basedOn w:val="DefaultParagraphFont"/>
+    <w:link w:val="Heading1"/>
     <w:uiPriority w:val="9"/>
     <w:rsid w:val="00EC075C"/>
     <w:rPr>
@@ -3048,10 +3022,10 @@
       <w:szCs w:val="32"/>
     </w:rPr>
   </w:style>
-  <w:style w:type="character" w:customStyle="1" w:styleId="Kop2Char">
-    <w:name w:val="Kop 2 Char"/>
-    <w:basedOn w:val="Standaardalinea-lettertype"/>
-    <w:link w:val="Kop2"/>
+  <w:style w:type="character" w:customStyle="1" w:styleId="Heading2Char">
+    <w:name w:val="Heading 2 Char"/>
+    <w:basedOn w:val="DefaultParagraphFont"/>
+    <w:link w:val="Heading2"/>
     <w:uiPriority w:val="9"/>
     <w:semiHidden/>
     <w:rsid w:val="00EC075C"/>
@@ -3062,11 +3036,11 @@
       <w:szCs w:val="26"/>
     </w:rPr>
   </w:style>
-  <w:style w:type="paragraph" w:styleId="Titel">
+  <w:style w:type="paragraph" w:styleId="Title">
     <w:name w:val="Title"/>
-    <w:basedOn w:val="Standaard"/>
-    <w:next w:val="Standaard"/>
-    <w:link w:val="TitelChar"/>
+    <w:basedOn w:val="Normal"/>
+    <w:next w:val="Normal"/>
+    <w:link w:val="TitleChar"/>
     <w:uiPriority w:val="10"/>
     <w:qFormat/>
     <w:rsid w:val="00EC075C"/>
@@ -3082,10 +3056,10 @@
       <w:szCs w:val="56"/>
     </w:rPr>
   </w:style>
-  <w:style w:type="character" w:customStyle="1" w:styleId="TitelChar">
-    <w:name w:val="Titel Char"/>
-    <w:basedOn w:val="Standaardalinea-lettertype"/>
-    <w:link w:val="Titel"/>
+  <w:style w:type="character" w:customStyle="1" w:styleId="TitleChar">
+    <w:name w:val="Title Char"/>
+    <w:basedOn w:val="DefaultParagraphFont"/>
+    <w:link w:val="Title"/>
     <w:uiPriority w:val="10"/>
     <w:rsid w:val="00EC075C"/>
     <w:rPr>
@@ -3096,10 +3070,10 @@
       <w:szCs w:val="56"/>
     </w:rPr>
   </w:style>
-  <w:style w:type="paragraph" w:styleId="Kopvaninhoudsopgave">
+  <w:style w:type="paragraph" w:styleId="TOCHeading">
     <w:name w:val="TOC Heading"/>
-    <w:basedOn w:val="Kop1"/>
-    <w:next w:val="Standaard"/>
+    <w:basedOn w:val="Heading1"/>
+    <w:next w:val="Normal"/>
     <w:uiPriority w:val="39"/>
     <w:unhideWhenUsed/>
     <w:qFormat/>
@@ -3112,10 +3086,10 @@
       <w:lang w:val="en-US"/>
     </w:rPr>
   </w:style>
-  <w:style w:type="paragraph" w:styleId="Inhopg2">
+  <w:style w:type="paragraph" w:styleId="TOC2">
     <w:name w:val="toc 2"/>
-    <w:basedOn w:val="Standaard"/>
-    <w:next w:val="Standaard"/>
+    <w:basedOn w:val="Normal"/>
+    <w:next w:val="Normal"/>
     <w:autoRedefine/>
     <w:uiPriority w:val="39"/>
     <w:unhideWhenUsed/>
@@ -3130,10 +3104,10 @@
       <w:lang w:val="en-US"/>
     </w:rPr>
   </w:style>
-  <w:style w:type="paragraph" w:styleId="Inhopg1">
+  <w:style w:type="paragraph" w:styleId="TOC1">
     <w:name w:val="toc 1"/>
-    <w:basedOn w:val="Standaard"/>
-    <w:next w:val="Standaard"/>
+    <w:basedOn w:val="Normal"/>
+    <w:next w:val="Normal"/>
     <w:autoRedefine/>
     <w:uiPriority w:val="39"/>
     <w:unhideWhenUsed/>
@@ -3147,10 +3121,10 @@
       <w:lang w:val="en-US"/>
     </w:rPr>
   </w:style>
-  <w:style w:type="paragraph" w:styleId="Inhopg3">
+  <w:style w:type="paragraph" w:styleId="TOC3">
     <w:name w:val="toc 3"/>
-    <w:basedOn w:val="Standaard"/>
-    <w:next w:val="Standaard"/>
+    <w:basedOn w:val="Normal"/>
+    <w:next w:val="Normal"/>
     <w:autoRedefine/>
     <w:uiPriority w:val="39"/>
     <w:unhideWhenUsed/>
@@ -3167,7 +3141,7 @@
   </w:style>
   <w:style w:type="character" w:styleId="Hyperlink">
     <w:name w:val="Hyperlink"/>
-    <w:basedOn w:val="Standaardalinea-lettertype"/>
+    <w:basedOn w:val="DefaultParagraphFont"/>
     <w:uiPriority w:val="99"/>
     <w:unhideWhenUsed/>
     <w:rsid w:val="00EC075C"/>
@@ -3176,9 +3150,9 @@
       <w:u w:val="single"/>
     </w:rPr>
   </w:style>
-  <w:style w:type="character" w:styleId="Verwijzingopmerking">
+  <w:style w:type="character" w:styleId="CommentReference">
     <w:name w:val="annotation reference"/>
-    <w:basedOn w:val="Standaardalinea-lettertype"/>
+    <w:basedOn w:val="DefaultParagraphFont"/>
     <w:uiPriority w:val="99"/>
     <w:semiHidden/>
     <w:unhideWhenUsed/>
@@ -3188,10 +3162,10 @@
       <w:szCs w:val="16"/>
     </w:rPr>
   </w:style>
-  <w:style w:type="paragraph" w:styleId="Tekstopmerking">
+  <w:style w:type="paragraph" w:styleId="CommentText">
     <w:name w:val="annotation text"/>
-    <w:basedOn w:val="Standaard"/>
-    <w:link w:val="TekstopmerkingChar"/>
+    <w:basedOn w:val="Normal"/>
+    <w:link w:val="CommentTextChar"/>
     <w:uiPriority w:val="99"/>
     <w:semiHidden/>
     <w:unhideWhenUsed/>
@@ -3205,10 +3179,10 @@
       <w:szCs w:val="20"/>
     </w:rPr>
   </w:style>
-  <w:style w:type="character" w:customStyle="1" w:styleId="TekstopmerkingChar">
-    <w:name w:val="Tekst opmerking Char"/>
-    <w:basedOn w:val="Standaardalinea-lettertype"/>
-    <w:link w:val="Tekstopmerking"/>
+  <w:style w:type="character" w:customStyle="1" w:styleId="CommentTextChar">
+    <w:name w:val="Comment Text Char"/>
+    <w:basedOn w:val="DefaultParagraphFont"/>
+    <w:link w:val="CommentText"/>
     <w:uiPriority w:val="99"/>
     <w:semiHidden/>
     <w:rsid w:val="00CB07A0"/>
@@ -3217,10 +3191,10 @@
       <w:szCs w:val="20"/>
     </w:rPr>
   </w:style>
-  <w:style w:type="paragraph" w:styleId="Ballontekst">
+  <w:style w:type="paragraph" w:styleId="BalloonText">
     <w:name w:val="Balloon Text"/>
-    <w:basedOn w:val="Standaard"/>
-    <w:link w:val="BallontekstChar"/>
+    <w:basedOn w:val="Normal"/>
+    <w:link w:val="BalloonTextChar"/>
     <w:uiPriority w:val="99"/>
     <w:semiHidden/>
     <w:unhideWhenUsed/>
@@ -3234,10 +3208,10 @@
       <w:szCs w:val="18"/>
     </w:rPr>
   </w:style>
-  <w:style w:type="character" w:customStyle="1" w:styleId="BallontekstChar">
-    <w:name w:val="Ballontekst Char"/>
-    <w:basedOn w:val="Standaardalinea-lettertype"/>
-    <w:link w:val="Ballontekst"/>
+  <w:style w:type="character" w:customStyle="1" w:styleId="BalloonTextChar">
+    <w:name w:val="Balloon Text Char"/>
+    <w:basedOn w:val="DefaultParagraphFont"/>
+    <w:link w:val="BalloonText"/>
     <w:uiPriority w:val="99"/>
     <w:semiHidden/>
     <w:rsid w:val="00CB07A0"/>
@@ -3247,9 +3221,9 @@
       <w:szCs w:val="18"/>
     </w:rPr>
   </w:style>
-  <w:style w:type="table" w:styleId="Tabelraster">
+  <w:style w:type="table" w:styleId="TableGrid">
     <w:name w:val="Table Grid"/>
-    <w:basedOn w:val="Standaardtabel"/>
+    <w:basedOn w:val="TableNormal"/>
     <w:uiPriority w:val="39"/>
     <w:rsid w:val="00F43C6A"/>
     <w:pPr>
@@ -3266,9 +3240,9 @@
       </w:tblBorders>
     </w:tblPr>
   </w:style>
-  <w:style w:type="table" w:styleId="Rastertabel4-Accent1">
+  <w:style w:type="table" w:styleId="GridTable4-Accent1">
     <w:name w:val="Grid Table 4 Accent 1"/>
-    <w:basedOn w:val="Standaardtabel"/>
+    <w:basedOn w:val="TableNormal"/>
     <w:uiPriority w:val="49"/>
     <w:rsid w:val="00AB3FA6"/>
     <w:pPr>
@@ -3342,9 +3316,9 @@
       </w:tcPr>
     </w:tblStylePr>
   </w:style>
-  <w:style w:type="table" w:styleId="Gemiddeldearcering2-accent5">
+  <w:style w:type="table" w:styleId="MediumShading2-Accent5">
     <w:name w:val="Medium Shading 2 Accent 5"/>
-    <w:basedOn w:val="Standaardtabel"/>
+    <w:basedOn w:val="TableNormal"/>
     <w:uiPriority w:val="64"/>
     <w:rsid w:val="00AB3FA6"/>
     <w:pPr>
@@ -3488,9 +3462,9 @@
       </w:tcPr>
     </w:tblStylePr>
   </w:style>
-  <w:style w:type="character" w:styleId="Subtielebenadrukking">
+  <w:style w:type="character" w:styleId="SubtleEmphasis">
     <w:name w:val="Subtle Emphasis"/>
-    <w:basedOn w:val="Standaardalinea-lettertype"/>
+    <w:basedOn w:val="DefaultParagraphFont"/>
     <w:uiPriority w:val="19"/>
     <w:qFormat/>
     <w:rsid w:val="009334D4"/>
@@ -3788,7 +3762,7 @@
 </file>
 
 <file path=customXml/itemProps2.xml><?xml version="1.0" encoding="utf-8"?>
-<ds:datastoreItem xmlns:ds="http://schemas.openxmlformats.org/officeDocument/2006/customXml" ds:itemID="{F50E3C04-685B-45CE-9FD2-026124C21B2C}">
+<ds:datastoreItem xmlns:ds="http://schemas.openxmlformats.org/officeDocument/2006/customXml" ds:itemID="{8778DBDB-4098-408A-8F9F-77C873407DED}">
   <ds:schemaRefs>
     <ds:schemaRef ds:uri="http://schemas.openxmlformats.org/officeDocument/2006/bibliography"/>
   </ds:schemaRefs>

</xml_diff>